<commit_message>
使用 gemini1.5 flash 並免 quota問題
</commit_message>
<xml_diff>
--- a/補充說明.docx
+++ b/補充說明.docx
@@ -3,11 +3,6 @@
 <w:document xmlns:wpc="http://schemas.microsoft.com/office/word/2010/wordprocessingCanvas" xmlns:cx="http://schemas.microsoft.com/office/drawing/2014/chartex" xmlns:cx1="http://schemas.microsoft.com/office/drawing/2015/9/8/chartex" xmlns:cx2="http://schemas.microsoft.com/office/drawing/2015/10/21/chartex" xmlns:cx3="http://schemas.microsoft.com/office/drawing/2016/5/9/chartex" xmlns:cx4="http://schemas.microsoft.com/office/drawing/2016/5/10/chartex" xmlns:cx5="http://schemas.microsoft.com/office/drawing/2016/5/11/chartex" xmlns:cx6="http://schemas.microsoft.com/office/drawing/2016/5/12/chartex" xmlns:cx7="http://schemas.microsoft.com/office/drawing/2016/5/13/chartex" xmlns:cx8="http://schemas.microsoft.com/office/drawing/2016/5/14/chartex" xmlns:mc="http://schemas.openxmlformats.org/markup-compatibility/2006" xmlns:aink="http://schemas.microsoft.com/office/drawing/2016/ink" xmlns:am3d="http://schemas.microsoft.com/office/drawing/2017/model3d" xmlns:o="urn:schemas-microsoft-com:office:office" xmlns:oel="http://schemas.microsoft.com/office/2019/extlst" xmlns:r="http://schemas.openxmlformats.org/officeDocument/2006/relationships" xmlns:m="http://schemas.openxmlformats.org/officeDocument/2006/math" xmlns:v="urn:schemas-microsoft-com:vml" xmlns:wp14="http://schemas.microsoft.com/office/word/2010/wordprocessingDrawing" xmlns:wp="http://schemas.openxmlformats.org/drawingml/2006/wordprocessingDrawing" xmlns:w10="urn:schemas-microsoft-com:office:word" xmlns:w="http://schemas.openxmlformats.org/wordprocessingml/2006/main" xmlns:w14="http://schemas.microsoft.com/office/word/2010/wordml" xmlns:w15="http://schemas.microsoft.com/office/word/2012/wordml" xmlns:w16cex="http://schemas.microsoft.com/office/word/2018/wordml/cex" xmlns:w16cid="http://schemas.microsoft.com/office/word/2016/wordml/cid" xmlns:w16="http://schemas.microsoft.com/office/word/2018/wordml" xmlns:w16du="http://schemas.microsoft.com/office/word/2023/wordml/word16du" xmlns:w16sdtdh="http://schemas.microsoft.com/office/word/2020/wordml/sdtdatahash" xmlns:w16sdtfl="http://schemas.microsoft.com/office/word/2024/wordml/sdtformatlock" xmlns:w16se="http://schemas.microsoft.com/office/word/2015/wordml/symex" xmlns:wpg="http://schemas.microsoft.com/office/word/2010/wordprocessingGroup" xmlns:wpi="http://schemas.microsoft.com/office/word/2010/wordprocessingInk" xmlns:wne="http://schemas.microsoft.com/office/word/2006/wordml" xmlns:wps="http://schemas.microsoft.com/office/word/2010/wordprocessingShape" mc:Ignorable="w14 w15 w16se w16cid w16 w16cex w16sdtdh w16sdtfl w16du wp14">
   <w:body>
     <w:p>
-      <w:pPr>
-        <w:rPr>
-          <w:rFonts w:hint="eastAsia"/>
-        </w:rPr>
-      </w:pPr>
       <w:r>
         <w:rPr>
           <w:rFonts w:hint="eastAsia"/>
@@ -52,11 +47,6 @@
     <w:p/>
     <w:p/>
     <w:p>
-      <w:pPr>
-        <w:rPr>
-          <w:rFonts w:hint="eastAsia"/>
-        </w:rPr>
-      </w:pPr>
       <w:r>
         <w:rPr>
           <w:rFonts w:hint="eastAsia"/>
@@ -1317,7 +1307,7 @@
         </w:rPr>
         <w:lastRenderedPageBreak/>
         <w:pict w14:anchorId="01997309">
-          <v:rect id="_x0000_i1037" style="width:0;height:1.5pt" o:hralign="center" o:hrstd="t" o:hr="t" fillcolor="#a0a0a0" stroked="f"/>
+          <v:rect id="_x0000_i1025" style="width:0;height:1.5pt" o:hralign="center" o:hrstd="t" o:hr="t" fillcolor="#a0a0a0" stroked="f"/>
         </w:pict>
       </w:r>
     </w:p>
@@ -2258,7 +2248,7 @@
           <w:bCs/>
         </w:rPr>
         <w:pict w14:anchorId="76DECC79">
-          <v:rect id="_x0000_i1038" style="width:0;height:1.5pt" o:hralign="center" o:hrstd="t" o:hr="t" fillcolor="#a0a0a0" stroked="f"/>
+          <v:rect id="_x0000_i1026" style="width:0;height:1.5pt" o:hralign="center" o:hrstd="t" o:hr="t" fillcolor="#a0a0a0" stroked="f"/>
         </w:pict>
       </w:r>
     </w:p>
@@ -2545,7 +2535,637 @@
     <w:p>
       <w:pPr>
         <w:rPr>
-          <w:rFonts w:hint="eastAsia"/>
+          <w:b/>
+          <w:bCs/>
+        </w:rPr>
+      </w:pPr>
+      <w:r>
+        <w:rPr>
+          <w:b/>
+          <w:bCs/>
+        </w:rPr>
+        <w:t xml:space="preserve">render </w:t>
+      </w:r>
+      <w:r>
+        <w:rPr>
+          <w:b/>
+          <w:bCs/>
+        </w:rPr>
+        <w:t>程式睡著後</w:t>
+      </w:r>
+      <w:r>
+        <w:rPr>
+          <w:b/>
+          <w:bCs/>
+        </w:rPr>
+        <w:t xml:space="preserve">, </w:t>
+      </w:r>
+      <w:r>
+        <w:rPr>
+          <w:b/>
+          <w:bCs/>
+        </w:rPr>
+        <w:t>可以被叫醒嗎</w:t>
+      </w:r>
+      <w:r>
+        <w:rPr>
+          <w:b/>
+          <w:bCs/>
+        </w:rPr>
+        <w:t xml:space="preserve">? </w:t>
+      </w:r>
+      <w:r>
+        <w:rPr>
+          <w:b/>
+          <w:bCs/>
+        </w:rPr>
+        <w:t>還是要重新</w:t>
+      </w:r>
+      <w:r>
+        <w:rPr>
+          <w:b/>
+          <w:bCs/>
+        </w:rPr>
+        <w:t>deploy</w:t>
+      </w:r>
+    </w:p>
+    <w:p>
+      <w:r>
+        <w:t>簡單回答您的問題：可以被叫醒，完全不需要重新</w:t>
+      </w:r>
+      <w:r>
+        <w:t xml:space="preserve"> Deploy</w:t>
+      </w:r>
+      <w:r>
+        <w:t>！</w:t>
+      </w:r>
+    </w:p>
+    <w:p>
+      <w:r>
+        <w:t xml:space="preserve">Render </w:t>
+      </w:r>
+      <w:r>
+        <w:t>的機制就像電腦的「休眠模式」：</w:t>
+      </w:r>
+    </w:p>
+    <w:p>
+      <w:pPr>
+        <w:numPr>
+          <w:ilvl w:val="0"/>
+          <w:numId w:val="7"/>
+        </w:numPr>
+      </w:pPr>
+      <w:r>
+        <w:t>會自動睡著：如果</w:t>
+      </w:r>
+      <w:r>
+        <w:t xml:space="preserve"> 15 </w:t>
+      </w:r>
+      <w:r>
+        <w:t>分鐘</w:t>
+      </w:r>
+      <w:r>
+        <w:t> </w:t>
+      </w:r>
+      <w:r>
+        <w:t>沒有人傳訊息給機器人，</w:t>
+      </w:r>
+      <w:r>
+        <w:t xml:space="preserve">Render </w:t>
+      </w:r>
+      <w:r>
+        <w:t>免費版就會讓程式「休眠</w:t>
+      </w:r>
+      <w:r>
+        <w:t xml:space="preserve"> (Spin Down)</w:t>
+      </w:r>
+      <w:r>
+        <w:t>」以節省資源。</w:t>
+      </w:r>
+    </w:p>
+    <w:p>
+      <w:pPr>
+        <w:numPr>
+          <w:ilvl w:val="0"/>
+          <w:numId w:val="7"/>
+        </w:numPr>
+      </w:pPr>
+      <w:r>
+        <w:t>會自動醒來：一旦有新的訊息傳進來（有人傳</w:t>
+      </w:r>
+      <w:r>
+        <w:t xml:space="preserve"> LINE </w:t>
+      </w:r>
+      <w:r>
+        <w:t>給你），</w:t>
+      </w:r>
+      <w:r>
+        <w:t xml:space="preserve">Render </w:t>
+      </w:r>
+      <w:r>
+        <w:t>接收到流量，就會自動啟動程式。</w:t>
+      </w:r>
+    </w:p>
+    <w:p>
+      <w:r>
+        <w:pict w14:anchorId="5257CBAE">
+          <v:rect id="_x0000_i1039" style="width:0;height:1.5pt" o:hralign="center" o:hrstd="t" o:hr="t" fillcolor="#a0a0a0" stroked="f"/>
+        </w:pict>
+      </w:r>
+    </w:p>
+    <w:p>
+      <w:r>
+        <w:rPr>
+          <w:rFonts w:ascii="Segoe UI Emoji" w:hAnsi="Segoe UI Emoji" w:cs="Segoe UI Emoji"/>
+        </w:rPr>
+        <w:t>⚠️</w:t>
+      </w:r>
+      <w:r>
+        <w:t xml:space="preserve"> </w:t>
+      </w:r>
+      <w:r>
+        <w:t>但是，有一個「致命缺點」</w:t>
+      </w:r>
+      <w:r>
+        <w:t xml:space="preserve"> (Cold Start)</w:t>
+      </w:r>
+    </w:p>
+    <w:p>
+      <w:r>
+        <w:t>雖然它會自己醒來，但這個「起床氣」有點久：</w:t>
+      </w:r>
+    </w:p>
+    <w:p>
+      <w:pPr>
+        <w:numPr>
+          <w:ilvl w:val="0"/>
+          <w:numId w:val="8"/>
+        </w:numPr>
+      </w:pPr>
+      <w:r>
+        <w:t>起床時間：</w:t>
+      </w:r>
+      <w:r>
+        <w:t xml:space="preserve">Render </w:t>
+      </w:r>
+      <w:r>
+        <w:t>免費版從休眠到完全啟動，大約需要</w:t>
+      </w:r>
+      <w:r>
+        <w:t> 30</w:t>
+      </w:r>
+      <w:r>
+        <w:t>秒</w:t>
+      </w:r>
+      <w:r>
+        <w:t xml:space="preserve"> ~ 50</w:t>
+      </w:r>
+      <w:r>
+        <w:t>秒。</w:t>
+      </w:r>
+    </w:p>
+    <w:p>
+      <w:pPr>
+        <w:numPr>
+          <w:ilvl w:val="0"/>
+          <w:numId w:val="8"/>
+        </w:numPr>
+      </w:pPr>
+      <w:r>
+        <w:t xml:space="preserve">LINE </w:t>
+      </w:r>
+      <w:r>
+        <w:t>的限制：</w:t>
+      </w:r>
+      <w:r>
+        <w:t xml:space="preserve">LINE </w:t>
+      </w:r>
+      <w:r>
+        <w:t>伺服器傳送訊息給您的程式後，如果</w:t>
+      </w:r>
+      <w:r>
+        <w:t> </w:t>
+      </w:r>
+      <w:r>
+        <w:t>幾秒鐘內</w:t>
+      </w:r>
+      <w:r>
+        <w:t> </w:t>
+      </w:r>
+      <w:r>
+        <w:t>沒收到回應，</w:t>
+      </w:r>
+      <w:r>
+        <w:t xml:space="preserve">LINE </w:t>
+      </w:r>
+      <w:r>
+        <w:t>就會判定「逾時</w:t>
+      </w:r>
+      <w:r>
+        <w:t xml:space="preserve"> (Timeout)</w:t>
+      </w:r>
+      <w:r>
+        <w:t>」或錯誤。</w:t>
+      </w:r>
+    </w:p>
+    <w:p>
+      <w:r>
+        <w:t>這會導致什麼現象？</w:t>
+      </w:r>
+      <w:r>
+        <w:t> </w:t>
+      </w:r>
+      <w:r>
+        <w:t>當機器人睡著後，您傳的第一則訊息通常會「已讀不回」或失敗（因為程式還在賴床，</w:t>
+      </w:r>
+      <w:r>
+        <w:t xml:space="preserve">LINE </w:t>
+      </w:r>
+      <w:r>
+        <w:t>等不及了）。</w:t>
+      </w:r>
+      <w:r>
+        <w:t xml:space="preserve"> </w:t>
+      </w:r>
+      <w:r>
+        <w:t>通常要等到</w:t>
+      </w:r>
+      <w:r>
+        <w:t> </w:t>
+      </w:r>
+      <w:r>
+        <w:t>第二則訊息（程式已經醒了），機器人才會正常秒回。</w:t>
+      </w:r>
+    </w:p>
+    <w:p>
+      <w:r>
+        <w:pict w14:anchorId="0D2DB0D9">
+          <v:rect id="_x0000_i1040" style="width:0;height:1.5pt" o:hralign="center" o:hrstd="t" o:hr="t" fillcolor="#a0a0a0" stroked="f"/>
+        </w:pict>
+      </w:r>
+    </w:p>
+    <w:p>
+      <w:r>
+        <w:rPr>
+          <w:rFonts w:ascii="Segoe UI Emoji" w:hAnsi="Segoe UI Emoji" w:cs="Segoe UI Emoji"/>
+        </w:rPr>
+        <w:t>💡</w:t>
+      </w:r>
+      <w:r>
+        <w:t xml:space="preserve"> </w:t>
+      </w:r>
+      <w:r>
+        <w:t>解決方案：如何讓它「不要睡著」？</w:t>
+      </w:r>
+    </w:p>
+    <w:p>
+      <w:r>
+        <w:lastRenderedPageBreak/>
+        <w:t>如果您希望機器人</w:t>
+      </w:r>
+      <w:r>
+        <w:t xml:space="preserve"> 24 </w:t>
+      </w:r>
+      <w:r>
+        <w:t>小時都隨傳隨到，不想讓它睡覺，有一個免費的「作弊方法」：使用網站監控服務（如</w:t>
+      </w:r>
+      <w:r>
+        <w:t xml:space="preserve"> </w:t>
+      </w:r>
+      <w:proofErr w:type="spellStart"/>
+      <w:r>
+        <w:t>UptimeRobot</w:t>
+      </w:r>
+      <w:proofErr w:type="spellEnd"/>
+      <w:r>
+        <w:t>）。</w:t>
+      </w:r>
+    </w:p>
+    <w:p>
+      <w:r>
+        <w:t>原理很簡單：找一個外部服務，每隔</w:t>
+      </w:r>
+      <w:r>
+        <w:t xml:space="preserve"> 10 </w:t>
+      </w:r>
+      <w:r>
+        <w:t>分鐘</w:t>
+      </w:r>
+      <w:r>
+        <w:t> </w:t>
+      </w:r>
+      <w:r>
+        <w:t>自動去戳一下您的</w:t>
+      </w:r>
+      <w:r>
+        <w:t xml:space="preserve"> Render </w:t>
+      </w:r>
+      <w:r>
+        <w:t>網址。</w:t>
+      </w:r>
+      <w:r>
+        <w:t xml:space="preserve">Render </w:t>
+      </w:r>
+      <w:r>
+        <w:t>會以為「一直有人在用」，就不會讓程式睡覺了。</w:t>
+      </w:r>
+    </w:p>
+    <w:p>
+      <w:r>
+        <w:rPr>
+          <w:rFonts w:ascii="Segoe UI Emoji" w:hAnsi="Segoe UI Emoji" w:cs="Segoe UI Emoji"/>
+        </w:rPr>
+        <w:t>🛠️</w:t>
+      </w:r>
+      <w:r>
+        <w:t xml:space="preserve"> </w:t>
+      </w:r>
+      <w:r>
+        <w:t>實作步驟</w:t>
+      </w:r>
+      <w:r>
+        <w:t xml:space="preserve"> (</w:t>
+      </w:r>
+      <w:r>
+        <w:t>推薦</w:t>
+      </w:r>
+      <w:r>
+        <w:t xml:space="preserve"> </w:t>
+      </w:r>
+      <w:proofErr w:type="spellStart"/>
+      <w:r>
+        <w:t>UptimeRobot</w:t>
+      </w:r>
+      <w:proofErr w:type="spellEnd"/>
+      <w:r>
+        <w:t>)</w:t>
+      </w:r>
+      <w:r>
+        <w:t>：</w:t>
+      </w:r>
+    </w:p>
+    <w:p>
+      <w:pPr>
+        <w:numPr>
+          <w:ilvl w:val="0"/>
+          <w:numId w:val="9"/>
+        </w:numPr>
+      </w:pPr>
+      <w:r>
+        <w:t>去註冊一個</w:t>
+      </w:r>
+      <w:r>
+        <w:t> </w:t>
+      </w:r>
+      <w:proofErr w:type="spellStart"/>
+      <w:r>
+        <w:fldChar w:fldCharType="begin"/>
+      </w:r>
+      <w:r>
+        <w:instrText>HYPERLINK "https://uptimerobot.com/" \t "_blank"</w:instrText>
+      </w:r>
+      <w:r>
+        <w:fldChar w:fldCharType="separate"/>
+      </w:r>
+      <w:r>
+        <w:rPr>
+          <w:rStyle w:val="ae"/>
+        </w:rPr>
+        <w:t>UptimeRobot</w:t>
+      </w:r>
+      <w:proofErr w:type="spellEnd"/>
+      <w:r>
+        <w:fldChar w:fldCharType="end"/>
+      </w:r>
+      <w:r>
+        <w:t> </w:t>
+      </w:r>
+      <w:r>
+        <w:t>的免費帳號。</w:t>
+      </w:r>
+    </w:p>
+    <w:p>
+      <w:pPr>
+        <w:numPr>
+          <w:ilvl w:val="0"/>
+          <w:numId w:val="9"/>
+        </w:numPr>
+      </w:pPr>
+      <w:r>
+        <w:t>點擊</w:t>
+      </w:r>
+      <w:r>
+        <w:t> "Add New Monitor"</w:t>
+      </w:r>
+      <w:r>
+        <w:t>。</w:t>
+      </w:r>
+    </w:p>
+    <w:p>
+      <w:pPr>
+        <w:numPr>
+          <w:ilvl w:val="0"/>
+          <w:numId w:val="9"/>
+        </w:numPr>
+      </w:pPr>
+      <w:r>
+        <w:t>設定如下：</w:t>
+      </w:r>
+    </w:p>
+    <w:p>
+      <w:pPr>
+        <w:numPr>
+          <w:ilvl w:val="1"/>
+          <w:numId w:val="9"/>
+        </w:numPr>
+      </w:pPr>
+      <w:r>
+        <w:t xml:space="preserve">Monitor Type: </w:t>
+      </w:r>
+      <w:r>
+        <w:t>選擇</w:t>
+      </w:r>
+      <w:r>
+        <w:t> HTTP(s)</w:t>
+      </w:r>
+      <w:r>
+        <w:t>。</w:t>
+      </w:r>
+    </w:p>
+    <w:p>
+      <w:pPr>
+        <w:numPr>
+          <w:ilvl w:val="1"/>
+          <w:numId w:val="9"/>
+        </w:numPr>
+      </w:pPr>
+      <w:r>
+        <w:t xml:space="preserve">Friendly Name: </w:t>
+      </w:r>
+      <w:r>
+        <w:t>隨便填</w:t>
+      </w:r>
+      <w:r>
+        <w:t xml:space="preserve"> (</w:t>
+      </w:r>
+      <w:r>
+        <w:t>例如</w:t>
+      </w:r>
+      <w:r>
+        <w:t>: My LINE Bot)</w:t>
+      </w:r>
+      <w:r>
+        <w:t>。</w:t>
+      </w:r>
+    </w:p>
+    <w:p>
+      <w:pPr>
+        <w:numPr>
+          <w:ilvl w:val="1"/>
+          <w:numId w:val="9"/>
+        </w:numPr>
+      </w:pPr>
+      <w:r>
+        <w:t>URL (IP): </w:t>
+      </w:r>
+      <w:r>
+        <w:t>填入您</w:t>
+      </w:r>
+      <w:r>
+        <w:t xml:space="preserve"> Render </w:t>
+      </w:r>
+      <w:r>
+        <w:t>上的那個網址</w:t>
+      </w:r>
+      <w:r>
+        <w:t> (</w:t>
+      </w:r>
+      <w:r>
+        <w:t>就是</w:t>
+      </w:r>
+      <w:r>
+        <w:t> https://line-bot-xxxx.onrender.com)</w:t>
+      </w:r>
+      <w:r>
+        <w:t>。</w:t>
+      </w:r>
+    </w:p>
+    <w:p>
+      <w:pPr>
+        <w:numPr>
+          <w:ilvl w:val="1"/>
+          <w:numId w:val="9"/>
+        </w:numPr>
+      </w:pPr>
+      <w:r>
+        <w:t xml:space="preserve">Monitoring Interval: </w:t>
+      </w:r>
+      <w:r>
+        <w:t>設定為</w:t>
+      </w:r>
+      <w:r>
+        <w:t xml:space="preserve"> 10 </w:t>
+      </w:r>
+      <w:r>
+        <w:t>分鐘</w:t>
+      </w:r>
+      <w:r>
+        <w:t> (</w:t>
+      </w:r>
+      <w:r>
+        <w:t>或是</w:t>
+      </w:r>
+      <w:r>
+        <w:t xml:space="preserve"> 5-14 </w:t>
+      </w:r>
+      <w:r>
+        <w:t>分鐘都可以，重點是短於</w:t>
+      </w:r>
+      <w:r>
+        <w:t xml:space="preserve"> 15 </w:t>
+      </w:r>
+      <w:r>
+        <w:t>分鐘</w:t>
+      </w:r>
+      <w:r>
+        <w:t>)</w:t>
+      </w:r>
+      <w:r>
+        <w:t>。</w:t>
+      </w:r>
+    </w:p>
+    <w:p>
+      <w:pPr>
+        <w:numPr>
+          <w:ilvl w:val="0"/>
+          <w:numId w:val="9"/>
+        </w:numPr>
+      </w:pPr>
+      <w:r>
+        <w:t>點擊</w:t>
+      </w:r>
+      <w:r>
+        <w:t> Create Monitor</w:t>
+      </w:r>
+      <w:r>
+        <w:t>。</w:t>
+      </w:r>
+    </w:p>
+    <w:p>
+      <w:r>
+        <w:t>完成！</w:t>
+      </w:r>
+      <w:r>
+        <w:t> </w:t>
+      </w:r>
+      <w:r>
+        <w:t>這樣</w:t>
+      </w:r>
+      <w:r>
+        <w:t xml:space="preserve"> </w:t>
+      </w:r>
+      <w:proofErr w:type="spellStart"/>
+      <w:r>
+        <w:t>UptimeRobot</w:t>
+      </w:r>
+      <w:proofErr w:type="spellEnd"/>
+      <w:r>
+        <w:t xml:space="preserve"> </w:t>
+      </w:r>
+      <w:r>
+        <w:t>就會充當那個「每</w:t>
+      </w:r>
+      <w:r>
+        <w:t xml:space="preserve"> 10 </w:t>
+      </w:r>
+      <w:r>
+        <w:t>分鐘叫醒程式」的鬧鐘，您的</w:t>
+      </w:r>
+      <w:r>
+        <w:t xml:space="preserve"> LINE Bot </w:t>
+      </w:r>
+      <w:r>
+        <w:t>就會變成</w:t>
+      </w:r>
+      <w:r>
+        <w:t xml:space="preserve"> 24 </w:t>
+      </w:r>
+      <w:r>
+        <w:t>小時不打烊的狀態囉！</w:t>
+      </w:r>
+      <w:r>
+        <w:t xml:space="preserve"> </w:t>
+      </w:r>
+      <w:r>
+        <w:rPr>
+          <w:rFonts w:ascii="Segoe UI Emoji" w:hAnsi="Segoe UI Emoji" w:cs="Segoe UI Emoji"/>
+        </w:rPr>
+        <w:t>🚀</w:t>
+      </w:r>
+    </w:p>
+    <w:p>
+      <w:pPr>
+        <w:rPr>
           <w:b/>
           <w:bCs/>
         </w:rPr>
@@ -2677,6 +3297,268 @@
     </w:lvl>
   </w:abstractNum>
   <w:abstractNum w:abstractNumId="1" w15:restartNumberingAfterBreak="0">
+    <w:nsid w:val="1BDB59F6"/>
+    <w:multiLevelType w:val="multilevel"/>
+    <w:tmpl w:val="19AA1394"/>
+    <w:lvl w:ilvl="0">
+      <w:start w:val="1"/>
+      <w:numFmt w:val="bullet"/>
+      <w:lvlText w:val=""/>
+      <w:lvlJc w:val="left"/>
+      <w:pPr>
+        <w:tabs>
+          <w:tab w:val="num" w:pos="720"/>
+        </w:tabs>
+        <w:ind w:left="720" w:hanging="360"/>
+      </w:pPr>
+      <w:rPr>
+        <w:rFonts w:ascii="Symbol" w:hAnsi="Symbol" w:hint="default"/>
+        <w:sz w:val="20"/>
+      </w:rPr>
+    </w:lvl>
+    <w:lvl w:ilvl="1" w:tentative="1">
+      <w:start w:val="1"/>
+      <w:numFmt w:val="bullet"/>
+      <w:lvlText w:val=""/>
+      <w:lvlJc w:val="left"/>
+      <w:pPr>
+        <w:tabs>
+          <w:tab w:val="num" w:pos="1440"/>
+        </w:tabs>
+        <w:ind w:left="1440" w:hanging="360"/>
+      </w:pPr>
+      <w:rPr>
+        <w:rFonts w:ascii="Symbol" w:hAnsi="Symbol" w:hint="default"/>
+        <w:sz w:val="20"/>
+      </w:rPr>
+    </w:lvl>
+    <w:lvl w:ilvl="2" w:tentative="1">
+      <w:start w:val="1"/>
+      <w:numFmt w:val="bullet"/>
+      <w:lvlText w:val=""/>
+      <w:lvlJc w:val="left"/>
+      <w:pPr>
+        <w:tabs>
+          <w:tab w:val="num" w:pos="2160"/>
+        </w:tabs>
+        <w:ind w:left="2160" w:hanging="360"/>
+      </w:pPr>
+      <w:rPr>
+        <w:rFonts w:ascii="Symbol" w:hAnsi="Symbol" w:hint="default"/>
+        <w:sz w:val="20"/>
+      </w:rPr>
+    </w:lvl>
+    <w:lvl w:ilvl="3" w:tentative="1">
+      <w:start w:val="1"/>
+      <w:numFmt w:val="bullet"/>
+      <w:lvlText w:val=""/>
+      <w:lvlJc w:val="left"/>
+      <w:pPr>
+        <w:tabs>
+          <w:tab w:val="num" w:pos="2880"/>
+        </w:tabs>
+        <w:ind w:left="2880" w:hanging="360"/>
+      </w:pPr>
+      <w:rPr>
+        <w:rFonts w:ascii="Symbol" w:hAnsi="Symbol" w:hint="default"/>
+        <w:sz w:val="20"/>
+      </w:rPr>
+    </w:lvl>
+    <w:lvl w:ilvl="4" w:tentative="1">
+      <w:start w:val="1"/>
+      <w:numFmt w:val="bullet"/>
+      <w:lvlText w:val=""/>
+      <w:lvlJc w:val="left"/>
+      <w:pPr>
+        <w:tabs>
+          <w:tab w:val="num" w:pos="3600"/>
+        </w:tabs>
+        <w:ind w:left="3600" w:hanging="360"/>
+      </w:pPr>
+      <w:rPr>
+        <w:rFonts w:ascii="Symbol" w:hAnsi="Symbol" w:hint="default"/>
+        <w:sz w:val="20"/>
+      </w:rPr>
+    </w:lvl>
+    <w:lvl w:ilvl="5" w:tentative="1">
+      <w:start w:val="1"/>
+      <w:numFmt w:val="bullet"/>
+      <w:lvlText w:val=""/>
+      <w:lvlJc w:val="left"/>
+      <w:pPr>
+        <w:tabs>
+          <w:tab w:val="num" w:pos="4320"/>
+        </w:tabs>
+        <w:ind w:left="4320" w:hanging="360"/>
+      </w:pPr>
+      <w:rPr>
+        <w:rFonts w:ascii="Symbol" w:hAnsi="Symbol" w:hint="default"/>
+        <w:sz w:val="20"/>
+      </w:rPr>
+    </w:lvl>
+    <w:lvl w:ilvl="6" w:tentative="1">
+      <w:start w:val="1"/>
+      <w:numFmt w:val="bullet"/>
+      <w:lvlText w:val=""/>
+      <w:lvlJc w:val="left"/>
+      <w:pPr>
+        <w:tabs>
+          <w:tab w:val="num" w:pos="5040"/>
+        </w:tabs>
+        <w:ind w:left="5040" w:hanging="360"/>
+      </w:pPr>
+      <w:rPr>
+        <w:rFonts w:ascii="Symbol" w:hAnsi="Symbol" w:hint="default"/>
+        <w:sz w:val="20"/>
+      </w:rPr>
+    </w:lvl>
+    <w:lvl w:ilvl="7" w:tentative="1">
+      <w:start w:val="1"/>
+      <w:numFmt w:val="bullet"/>
+      <w:lvlText w:val=""/>
+      <w:lvlJc w:val="left"/>
+      <w:pPr>
+        <w:tabs>
+          <w:tab w:val="num" w:pos="5760"/>
+        </w:tabs>
+        <w:ind w:left="5760" w:hanging="360"/>
+      </w:pPr>
+      <w:rPr>
+        <w:rFonts w:ascii="Symbol" w:hAnsi="Symbol" w:hint="default"/>
+        <w:sz w:val="20"/>
+      </w:rPr>
+    </w:lvl>
+    <w:lvl w:ilvl="8" w:tentative="1">
+      <w:start w:val="1"/>
+      <w:numFmt w:val="bullet"/>
+      <w:lvlText w:val=""/>
+      <w:lvlJc w:val="left"/>
+      <w:pPr>
+        <w:tabs>
+          <w:tab w:val="num" w:pos="6480"/>
+        </w:tabs>
+        <w:ind w:left="6480" w:hanging="360"/>
+      </w:pPr>
+      <w:rPr>
+        <w:rFonts w:ascii="Symbol" w:hAnsi="Symbol" w:hint="default"/>
+        <w:sz w:val="20"/>
+      </w:rPr>
+    </w:lvl>
+  </w:abstractNum>
+  <w:abstractNum w:abstractNumId="2" w15:restartNumberingAfterBreak="0">
+    <w:nsid w:val="41011711"/>
+    <w:multiLevelType w:val="multilevel"/>
+    <w:tmpl w:val="4A82DA6C"/>
+    <w:lvl w:ilvl="0">
+      <w:start w:val="1"/>
+      <w:numFmt w:val="decimal"/>
+      <w:lvlText w:val="%1."/>
+      <w:lvlJc w:val="left"/>
+      <w:pPr>
+        <w:tabs>
+          <w:tab w:val="num" w:pos="720"/>
+        </w:tabs>
+        <w:ind w:left="720" w:hanging="360"/>
+      </w:pPr>
+    </w:lvl>
+    <w:lvl w:ilvl="1" w:tentative="1">
+      <w:start w:val="1"/>
+      <w:numFmt w:val="decimal"/>
+      <w:lvlText w:val="%2."/>
+      <w:lvlJc w:val="left"/>
+      <w:pPr>
+        <w:tabs>
+          <w:tab w:val="num" w:pos="1440"/>
+        </w:tabs>
+        <w:ind w:left="1440" w:hanging="360"/>
+      </w:pPr>
+    </w:lvl>
+    <w:lvl w:ilvl="2" w:tentative="1">
+      <w:start w:val="1"/>
+      <w:numFmt w:val="decimal"/>
+      <w:lvlText w:val="%3."/>
+      <w:lvlJc w:val="left"/>
+      <w:pPr>
+        <w:tabs>
+          <w:tab w:val="num" w:pos="2160"/>
+        </w:tabs>
+        <w:ind w:left="2160" w:hanging="360"/>
+      </w:pPr>
+    </w:lvl>
+    <w:lvl w:ilvl="3" w:tentative="1">
+      <w:start w:val="1"/>
+      <w:numFmt w:val="decimal"/>
+      <w:lvlText w:val="%4."/>
+      <w:lvlJc w:val="left"/>
+      <w:pPr>
+        <w:tabs>
+          <w:tab w:val="num" w:pos="2880"/>
+        </w:tabs>
+        <w:ind w:left="2880" w:hanging="360"/>
+      </w:pPr>
+    </w:lvl>
+    <w:lvl w:ilvl="4" w:tentative="1">
+      <w:start w:val="1"/>
+      <w:numFmt w:val="decimal"/>
+      <w:lvlText w:val="%5."/>
+      <w:lvlJc w:val="left"/>
+      <w:pPr>
+        <w:tabs>
+          <w:tab w:val="num" w:pos="3600"/>
+        </w:tabs>
+        <w:ind w:left="3600" w:hanging="360"/>
+      </w:pPr>
+    </w:lvl>
+    <w:lvl w:ilvl="5" w:tentative="1">
+      <w:start w:val="1"/>
+      <w:numFmt w:val="decimal"/>
+      <w:lvlText w:val="%6."/>
+      <w:lvlJc w:val="left"/>
+      <w:pPr>
+        <w:tabs>
+          <w:tab w:val="num" w:pos="4320"/>
+        </w:tabs>
+        <w:ind w:left="4320" w:hanging="360"/>
+      </w:pPr>
+    </w:lvl>
+    <w:lvl w:ilvl="6" w:tentative="1">
+      <w:start w:val="1"/>
+      <w:numFmt w:val="decimal"/>
+      <w:lvlText w:val="%7."/>
+      <w:lvlJc w:val="left"/>
+      <w:pPr>
+        <w:tabs>
+          <w:tab w:val="num" w:pos="5040"/>
+        </w:tabs>
+        <w:ind w:left="5040" w:hanging="360"/>
+      </w:pPr>
+    </w:lvl>
+    <w:lvl w:ilvl="7" w:tentative="1">
+      <w:start w:val="1"/>
+      <w:numFmt w:val="decimal"/>
+      <w:lvlText w:val="%8."/>
+      <w:lvlJc w:val="left"/>
+      <w:pPr>
+        <w:tabs>
+          <w:tab w:val="num" w:pos="5760"/>
+        </w:tabs>
+        <w:ind w:left="5760" w:hanging="360"/>
+      </w:pPr>
+    </w:lvl>
+    <w:lvl w:ilvl="8" w:tentative="1">
+      <w:start w:val="1"/>
+      <w:numFmt w:val="decimal"/>
+      <w:lvlText w:val="%9."/>
+      <w:lvlJc w:val="left"/>
+      <w:pPr>
+        <w:tabs>
+          <w:tab w:val="num" w:pos="6480"/>
+        </w:tabs>
+        <w:ind w:left="6480" w:hanging="360"/>
+      </w:pPr>
+    </w:lvl>
+  </w:abstractNum>
+  <w:abstractNum w:abstractNumId="3" w15:restartNumberingAfterBreak="0">
     <w:nsid w:val="4CCF6E07"/>
     <w:multiLevelType w:val="multilevel"/>
     <w:tmpl w:val="8B2819B4"/>
@@ -2793,7 +3675,7 @@
       </w:pPr>
     </w:lvl>
   </w:abstractNum>
-  <w:abstractNum w:abstractNumId="2" w15:restartNumberingAfterBreak="0">
+  <w:abstractNum w:abstractNumId="4" w15:restartNumberingAfterBreak="0">
     <w:nsid w:val="59B13437"/>
     <w:multiLevelType w:val="multilevel"/>
     <w:tmpl w:val="C8CA66EA"/>
@@ -2906,7 +3788,7 @@
       </w:pPr>
     </w:lvl>
   </w:abstractNum>
-  <w:abstractNum w:abstractNumId="3" w15:restartNumberingAfterBreak="0">
+  <w:abstractNum w:abstractNumId="5" w15:restartNumberingAfterBreak="0">
     <w:nsid w:val="5BA50593"/>
     <w:multiLevelType w:val="multilevel"/>
     <w:tmpl w:val="FEBC0414"/>
@@ -3019,7 +3901,7 @@
       </w:pPr>
     </w:lvl>
   </w:abstractNum>
-  <w:abstractNum w:abstractNumId="4" w15:restartNumberingAfterBreak="0">
+  <w:abstractNum w:abstractNumId="6" w15:restartNumberingAfterBreak="0">
     <w:nsid w:val="70B81BB9"/>
     <w:multiLevelType w:val="multilevel"/>
     <w:tmpl w:val="68EC9812"/>
@@ -3168,7 +4050,7 @@
       </w:rPr>
     </w:lvl>
   </w:abstractNum>
-  <w:abstractNum w:abstractNumId="5" w15:restartNumberingAfterBreak="0">
+  <w:abstractNum w:abstractNumId="7" w15:restartNumberingAfterBreak="0">
     <w:nsid w:val="72A919A7"/>
     <w:multiLevelType w:val="multilevel"/>
     <w:tmpl w:val="833C3128"/>
@@ -3285,23 +4167,149 @@
       </w:pPr>
     </w:lvl>
   </w:abstractNum>
+  <w:abstractNum w:abstractNumId="8" w15:restartNumberingAfterBreak="0">
+    <w:nsid w:val="73AA10F2"/>
+    <w:multiLevelType w:val="multilevel"/>
+    <w:tmpl w:val="734EF3DA"/>
+    <w:lvl w:ilvl="0">
+      <w:start w:val="1"/>
+      <w:numFmt w:val="decimal"/>
+      <w:lvlText w:val="%1."/>
+      <w:lvlJc w:val="left"/>
+      <w:pPr>
+        <w:tabs>
+          <w:tab w:val="num" w:pos="720"/>
+        </w:tabs>
+        <w:ind w:left="720" w:hanging="360"/>
+      </w:pPr>
+    </w:lvl>
+    <w:lvl w:ilvl="1">
+      <w:start w:val="1"/>
+      <w:numFmt w:val="bullet"/>
+      <w:lvlText w:val=""/>
+      <w:lvlJc w:val="left"/>
+      <w:pPr>
+        <w:tabs>
+          <w:tab w:val="num" w:pos="1440"/>
+        </w:tabs>
+        <w:ind w:left="1440" w:hanging="360"/>
+      </w:pPr>
+      <w:rPr>
+        <w:rFonts w:ascii="Symbol" w:hAnsi="Symbol" w:hint="default"/>
+        <w:sz w:val="20"/>
+      </w:rPr>
+    </w:lvl>
+    <w:lvl w:ilvl="2" w:tentative="1">
+      <w:start w:val="1"/>
+      <w:numFmt w:val="decimal"/>
+      <w:lvlText w:val="%3."/>
+      <w:lvlJc w:val="left"/>
+      <w:pPr>
+        <w:tabs>
+          <w:tab w:val="num" w:pos="2160"/>
+        </w:tabs>
+        <w:ind w:left="2160" w:hanging="360"/>
+      </w:pPr>
+    </w:lvl>
+    <w:lvl w:ilvl="3" w:tentative="1">
+      <w:start w:val="1"/>
+      <w:numFmt w:val="decimal"/>
+      <w:lvlText w:val="%4."/>
+      <w:lvlJc w:val="left"/>
+      <w:pPr>
+        <w:tabs>
+          <w:tab w:val="num" w:pos="2880"/>
+        </w:tabs>
+        <w:ind w:left="2880" w:hanging="360"/>
+      </w:pPr>
+    </w:lvl>
+    <w:lvl w:ilvl="4" w:tentative="1">
+      <w:start w:val="1"/>
+      <w:numFmt w:val="decimal"/>
+      <w:lvlText w:val="%5."/>
+      <w:lvlJc w:val="left"/>
+      <w:pPr>
+        <w:tabs>
+          <w:tab w:val="num" w:pos="3600"/>
+        </w:tabs>
+        <w:ind w:left="3600" w:hanging="360"/>
+      </w:pPr>
+    </w:lvl>
+    <w:lvl w:ilvl="5" w:tentative="1">
+      <w:start w:val="1"/>
+      <w:numFmt w:val="decimal"/>
+      <w:lvlText w:val="%6."/>
+      <w:lvlJc w:val="left"/>
+      <w:pPr>
+        <w:tabs>
+          <w:tab w:val="num" w:pos="4320"/>
+        </w:tabs>
+        <w:ind w:left="4320" w:hanging="360"/>
+      </w:pPr>
+    </w:lvl>
+    <w:lvl w:ilvl="6" w:tentative="1">
+      <w:start w:val="1"/>
+      <w:numFmt w:val="decimal"/>
+      <w:lvlText w:val="%7."/>
+      <w:lvlJc w:val="left"/>
+      <w:pPr>
+        <w:tabs>
+          <w:tab w:val="num" w:pos="5040"/>
+        </w:tabs>
+        <w:ind w:left="5040" w:hanging="360"/>
+      </w:pPr>
+    </w:lvl>
+    <w:lvl w:ilvl="7" w:tentative="1">
+      <w:start w:val="1"/>
+      <w:numFmt w:val="decimal"/>
+      <w:lvlText w:val="%8."/>
+      <w:lvlJc w:val="left"/>
+      <w:pPr>
+        <w:tabs>
+          <w:tab w:val="num" w:pos="5760"/>
+        </w:tabs>
+        <w:ind w:left="5760" w:hanging="360"/>
+      </w:pPr>
+    </w:lvl>
+    <w:lvl w:ilvl="8" w:tentative="1">
+      <w:start w:val="1"/>
+      <w:numFmt w:val="decimal"/>
+      <w:lvlText w:val="%9."/>
+      <w:lvlJc w:val="left"/>
+      <w:pPr>
+        <w:tabs>
+          <w:tab w:val="num" w:pos="6480"/>
+        </w:tabs>
+        <w:ind w:left="6480" w:hanging="360"/>
+      </w:pPr>
+    </w:lvl>
+  </w:abstractNum>
   <w:num w:numId="1" w16cid:durableId="358357266">
-    <w:abstractNumId w:val="5"/>
+    <w:abstractNumId w:val="7"/>
   </w:num>
   <w:num w:numId="2" w16cid:durableId="1889683946">
     <w:abstractNumId w:val="0"/>
   </w:num>
   <w:num w:numId="3" w16cid:durableId="1351760531">
+    <w:abstractNumId w:val="4"/>
+  </w:num>
+  <w:num w:numId="4" w16cid:durableId="1236669573">
+    <w:abstractNumId w:val="3"/>
+  </w:num>
+  <w:num w:numId="5" w16cid:durableId="1222668784">
+    <w:abstractNumId w:val="6"/>
+  </w:num>
+  <w:num w:numId="6" w16cid:durableId="1671524678">
+    <w:abstractNumId w:val="5"/>
+  </w:num>
+  <w:num w:numId="7" w16cid:durableId="176433795">
     <w:abstractNumId w:val="2"/>
   </w:num>
-  <w:num w:numId="4" w16cid:durableId="1236669573">
+  <w:num w:numId="8" w16cid:durableId="1213034529">
     <w:abstractNumId w:val="1"/>
   </w:num>
-  <w:num w:numId="5" w16cid:durableId="1222668784">
-    <w:abstractNumId w:val="4"/>
-  </w:num>
-  <w:num w:numId="6" w16cid:durableId="1671524678">
-    <w:abstractNumId w:val="3"/>
+  <w:num w:numId="9" w16cid:durableId="1435664270">
+    <w:abstractNumId w:val="8"/>
   </w:num>
 </w:numbering>
 </file>

</xml_diff>

<commit_message>
fix CWA SSH issue
</commit_message>
<xml_diff>
--- a/補充說明.docx
+++ b/補充說明.docx
@@ -94,39 +94,7 @@
           <w:b/>
           <w:bCs/>
         </w:rPr>
-        <w:t xml:space="preserve"> </w:t>
-      </w:r>
-      <w:proofErr w:type="spellStart"/>
-      <w:r>
-        <w:rPr>
-          <w:b/>
-          <w:bCs/>
-        </w:rPr>
-        <w:t>Jupyter</w:t>
-      </w:r>
-      <w:proofErr w:type="spellEnd"/>
-      <w:r>
-        <w:rPr>
-          <w:b/>
-          <w:bCs/>
-        </w:rPr>
-        <w:t xml:space="preserve"> Notebook (.</w:t>
-      </w:r>
-      <w:proofErr w:type="spellStart"/>
-      <w:r>
-        <w:rPr>
-          <w:b/>
-          <w:bCs/>
-        </w:rPr>
-        <w:t>ipynb</w:t>
-      </w:r>
-      <w:proofErr w:type="spellEnd"/>
-      <w:r>
-        <w:rPr>
-          <w:b/>
-          <w:bCs/>
-        </w:rPr>
-        <w:t xml:space="preserve">) </w:t>
+        <w:t xml:space="preserve"> Jupyter Notebook (.ipynb) </w:t>
       </w:r>
       <w:r>
         <w:rPr>
@@ -145,15 +113,7 @@
         <w:t>腳本</w:t>
       </w:r>
       <w:r>
-        <w:t xml:space="preserve"> (.</w:t>
-      </w:r>
-      <w:proofErr w:type="spellStart"/>
-      <w:r>
-        <w:t>py</w:t>
-      </w:r>
-      <w:proofErr w:type="spellEnd"/>
-      <w:r>
-        <w:t>)</w:t>
+        <w:t xml:space="preserve"> (.py)</w:t>
       </w:r>
       <w:r>
         <w:t>。</w:t>
@@ -213,39 +173,32 @@
         <w:t>，我們必須加入</w:t>
       </w:r>
       <w:r>
-        <w:t xml:space="preserve"> </w:t>
-      </w:r>
-      <w:proofErr w:type="spellStart"/>
+        <w:t xml:space="preserve"> gunicorn</w:t>
+      </w:r>
+      <w:r>
+        <w:t>。</w:t>
+      </w:r>
+    </w:p>
+    <w:p>
+      <w:r>
+        <w:t>請打開您的</w:t>
+      </w:r>
+      <w:r>
+        <w:t xml:space="preserve"> requirements.txt</w:t>
+      </w:r>
+      <w:r>
+        <w:t>，在最後面加上一行：</w:t>
+      </w:r>
+    </w:p>
+    <w:p>
+      <w:r>
+        <w:t>Plaintext</w:t>
+      </w:r>
+    </w:p>
+    <w:p>
       <w:r>
         <w:t>gunicorn</w:t>
       </w:r>
-      <w:proofErr w:type="spellEnd"/>
-      <w:r>
-        <w:t>。</w:t>
-      </w:r>
-    </w:p>
-    <w:p>
-      <w:r>
-        <w:t>請打開您的</w:t>
-      </w:r>
-      <w:r>
-        <w:t xml:space="preserve"> requirements.txt</w:t>
-      </w:r>
-      <w:r>
-        <w:t>，在最後面加上一行：</w:t>
-      </w:r>
-    </w:p>
-    <w:p>
-      <w:r>
-        <w:t>Plaintext</w:t>
-      </w:r>
-    </w:p>
-    <w:p>
-      <w:proofErr w:type="spellStart"/>
-      <w:r>
-        <w:t>gunicorn</w:t>
-      </w:r>
-      <w:proofErr w:type="spellEnd"/>
     </w:p>
     <w:p>
       <w:r>
@@ -281,71 +234,7 @@
           <w:i/>
           <w:iCs/>
         </w:rPr>
-        <w:t>flask, line-bot-</w:t>
-      </w:r>
-      <w:proofErr w:type="spellStart"/>
-      <w:r>
-        <w:rPr>
-          <w:i/>
-          <w:iCs/>
-        </w:rPr>
-        <w:t>sdk</w:t>
-      </w:r>
-      <w:proofErr w:type="spellEnd"/>
-      <w:r>
-        <w:rPr>
-          <w:i/>
-          <w:iCs/>
-        </w:rPr>
-        <w:t>, google-</w:t>
-      </w:r>
-      <w:proofErr w:type="spellStart"/>
-      <w:r>
-        <w:rPr>
-          <w:i/>
-          <w:iCs/>
-        </w:rPr>
-        <w:t>generativeai</w:t>
-      </w:r>
-      <w:proofErr w:type="spellEnd"/>
-      <w:r>
-        <w:rPr>
-          <w:i/>
-          <w:iCs/>
-        </w:rPr>
-        <w:t>, python-</w:t>
-      </w:r>
-      <w:proofErr w:type="spellStart"/>
-      <w:r>
-        <w:rPr>
-          <w:i/>
-          <w:iCs/>
-        </w:rPr>
-        <w:t>dotenv</w:t>
-      </w:r>
-      <w:proofErr w:type="spellEnd"/>
-      <w:r>
-        <w:rPr>
-          <w:i/>
-          <w:iCs/>
-        </w:rPr>
-        <w:t xml:space="preserve">, requests, Pillow, </w:t>
-      </w:r>
-      <w:proofErr w:type="spellStart"/>
-      <w:r>
-        <w:rPr>
-          <w:i/>
-          <w:iCs/>
-        </w:rPr>
-        <w:t>gunicorn</w:t>
-      </w:r>
-      <w:proofErr w:type="spellEnd"/>
-      <w:r>
-        <w:rPr>
-          <w:i/>
-          <w:iCs/>
-        </w:rPr>
-        <w:t>)</w:t>
+        <w:t>flask, line-bot-sdk, google-generativeai, python-dotenv, requests, Pillow, gunicorn)</w:t>
       </w:r>
     </w:p>
     <w:p/>
@@ -430,15 +319,7 @@
         <w:t>和</w:t>
       </w:r>
       <w:r>
-        <w:t xml:space="preserve"> </w:t>
-      </w:r>
-      <w:proofErr w:type="spellStart"/>
-      <w:r>
-        <w:t>gunicorn</w:t>
-      </w:r>
-      <w:proofErr w:type="spellEnd"/>
-      <w:r>
-        <w:t xml:space="preserve"> </w:t>
+        <w:t xml:space="preserve"> gunicorn </w:t>
       </w:r>
       <w:r>
         <w:t>用於</w:t>
@@ -578,19 +459,9 @@
       </w:r>
     </w:p>
     <w:p>
-      <w:proofErr w:type="spellStart"/>
-      <w:r>
-        <w:t>gunicorn</w:t>
-      </w:r>
-      <w:proofErr w:type="spellEnd"/>
-      <w:r>
-        <w:t xml:space="preserve"> </w:t>
-      </w:r>
-      <w:proofErr w:type="spellStart"/>
-      <w:r>
-        <w:t>app:app</w:t>
-      </w:r>
-      <w:proofErr w:type="spellEnd"/>
+      <w:r>
+        <w:t>gunicorn app:app</w:t>
+      </w:r>
     </w:p>
     <w:p>
       <w:pPr>
@@ -609,13 +480,8 @@
       <w:r>
         <w:t>：</w:t>
       </w:r>
-      <w:proofErr w:type="spellStart"/>
-      <w:r>
-        <w:t>gunicorn</w:t>
-      </w:r>
-      <w:proofErr w:type="spellEnd"/>
-      <w:r>
-        <w:t xml:space="preserve"> </w:t>
+      <w:r>
+        <w:t xml:space="preserve">gunicorn </w:t>
       </w:r>
       <w:r>
         <w:t>是啟動器，第一個</w:t>
@@ -940,15 +806,7 @@
               <w:t>您的</w:t>
             </w:r>
             <w:r>
-              <w:t xml:space="preserve"> </w:t>
-            </w:r>
-            <w:proofErr w:type="spellStart"/>
-            <w:r>
-              <w:t>AIza</w:t>
-            </w:r>
-            <w:proofErr w:type="spellEnd"/>
-            <w:r>
-              <w:t>... Key)</w:t>
+              <w:t xml:space="preserve"> AIza... Key)</w:t>
             </w:r>
           </w:p>
         </w:tc>
@@ -1009,7 +867,6 @@
           <w:bCs/>
         </w:rPr>
       </w:pPr>
-      <w:proofErr w:type="spellStart"/>
       <w:r>
         <w:rPr>
           <w:rFonts w:hint="eastAsia"/>
@@ -1023,15 +880,7 @@
           <w:b/>
           <w:bCs/>
         </w:rPr>
-        <w:t>cp_key.json</w:t>
-      </w:r>
-      <w:proofErr w:type="spellEnd"/>
-      <w:r>
-        <w:rPr>
-          <w:b/>
-          <w:bCs/>
-        </w:rPr>
-        <w:t xml:space="preserve"> </w:t>
+        <w:t xml:space="preserve">cp_key.json </w:t>
       </w:r>
       <w:r>
         <w:rPr>
@@ -1040,21 +889,12 @@
         </w:rPr>
         <w:t>並未上傳至</w:t>
       </w:r>
-      <w:proofErr w:type="spellStart"/>
-      <w:r>
-        <w:rPr>
-          <w:b/>
-          <w:bCs/>
-        </w:rPr>
-        <w:t>github</w:t>
-      </w:r>
-      <w:proofErr w:type="spellEnd"/>
-      <w:r>
-        <w:rPr>
-          <w:b/>
-          <w:bCs/>
-        </w:rPr>
-        <w:t xml:space="preserve"> and render.com </w:t>
+      <w:r>
+        <w:rPr>
+          <w:b/>
+          <w:bCs/>
+        </w:rPr>
+        <w:t xml:space="preserve">github and render.com </w:t>
       </w:r>
       <w:r>
         <w:rPr>
@@ -1486,17 +1326,8 @@
           <w:b/>
           <w:bCs/>
         </w:rPr>
-        <w:t xml:space="preserve"> </w:t>
-      </w:r>
-      <w:proofErr w:type="spellStart"/>
-      <w:r>
-        <w:rPr>
-          <w:b/>
-          <w:bCs/>
-        </w:rPr>
-        <w:t>gcp_key.json</w:t>
-      </w:r>
-      <w:proofErr w:type="spellEnd"/>
+        <w:t xml:space="preserve"> gcp_key.json</w:t>
+      </w:r>
       <w:r>
         <w:rPr>
           <w:b/>
@@ -1528,23 +1359,7 @@
           <w:b/>
           <w:bCs/>
         </w:rPr>
-        <w:t xml:space="preserve"> (</w:t>
-      </w:r>
-      <w:proofErr w:type="spellStart"/>
-      <w:r>
-        <w:rPr>
-          <w:b/>
-          <w:bCs/>
-        </w:rPr>
-        <w:t>Ctrl+A</w:t>
-      </w:r>
-      <w:proofErr w:type="spellEnd"/>
-      <w:r>
-        <w:rPr>
-          <w:b/>
-          <w:bCs/>
-        </w:rPr>
-        <w:t xml:space="preserve">) </w:t>
+        <w:t xml:space="preserve"> (Ctrl+A) </w:t>
       </w:r>
       <w:r>
         <w:rPr>
@@ -1572,23 +1387,7 @@
           <w:b/>
           <w:bCs/>
         </w:rPr>
-        <w:t xml:space="preserve"> (</w:t>
-      </w:r>
-      <w:proofErr w:type="spellStart"/>
-      <w:r>
-        <w:rPr>
-          <w:b/>
-          <w:bCs/>
-        </w:rPr>
-        <w:t>Ctrl+C</w:t>
-      </w:r>
-      <w:proofErr w:type="spellEnd"/>
-      <w:r>
-        <w:rPr>
-          <w:b/>
-          <w:bCs/>
-        </w:rPr>
-        <w:t xml:space="preserve">) </w:t>
+        <w:t xml:space="preserve"> (Ctrl+C) </w:t>
       </w:r>
       <w:r>
         <w:rPr>
@@ -1968,23 +1767,7 @@
           <w:b/>
           <w:bCs/>
         </w:rPr>
-        <w:t xml:space="preserve"> </w:t>
-      </w:r>
-      <w:proofErr w:type="spellStart"/>
-      <w:r>
-        <w:rPr>
-          <w:b/>
-          <w:bCs/>
-        </w:rPr>
-        <w:t>gcp_key.json</w:t>
-      </w:r>
-      <w:proofErr w:type="spellEnd"/>
-      <w:r>
-        <w:rPr>
-          <w:b/>
-          <w:bCs/>
-        </w:rPr>
-        <w:t xml:space="preserve"> (</w:t>
+        <w:t xml:space="preserve"> gcp_key.json (</w:t>
       </w:r>
       <w:r>
         <w:rPr>
@@ -2223,17 +2006,8 @@
           <w:b/>
           <w:bCs/>
         </w:rPr>
-        <w:t xml:space="preserve">Value: </w:t>
-      </w:r>
-      <w:proofErr w:type="spellStart"/>
-      <w:r>
-        <w:rPr>
-          <w:b/>
-          <w:bCs/>
-        </w:rPr>
-        <w:t>gcp_key.json</w:t>
-      </w:r>
-      <w:proofErr w:type="spellEnd"/>
+        <w:t>Value: gcp_key.json</w:t>
+      </w:r>
     </w:p>
     <w:p>
       <w:pPr>
@@ -2316,23 +2090,7 @@
           <w:b/>
           <w:bCs/>
         </w:rPr>
-        <w:t xml:space="preserve"> </w:t>
-      </w:r>
-      <w:proofErr w:type="spellStart"/>
-      <w:r>
-        <w:rPr>
-          <w:b/>
-          <w:bCs/>
-        </w:rPr>
-        <w:t>gcp_key.json</w:t>
-      </w:r>
-      <w:proofErr w:type="spellEnd"/>
-      <w:r>
-        <w:rPr>
-          <w:b/>
-          <w:bCs/>
-        </w:rPr>
-        <w:t xml:space="preserve"> </w:t>
+        <w:t xml:space="preserve"> gcp_key.json </w:t>
       </w:r>
       <w:r>
         <w:rPr>
@@ -2669,7 +2427,7 @@
     <w:p>
       <w:r>
         <w:pict w14:anchorId="5257CBAE">
-          <v:rect id="_x0000_i1039" style="width:0;height:1.5pt" o:hralign="center" o:hrstd="t" o:hr="t" fillcolor="#a0a0a0" stroked="f"/>
+          <v:rect id="_x0000_i1027" style="width:0;height:1.5pt" o:hralign="center" o:hrstd="t" o:hr="t" fillcolor="#a0a0a0" stroked="f"/>
         </w:pict>
       </w:r>
     </w:p>
@@ -2800,7 +2558,7 @@
     <w:p>
       <w:r>
         <w:pict w14:anchorId="0D2DB0D9">
-          <v:rect id="_x0000_i1040" style="width:0;height:1.5pt" o:hralign="center" o:hrstd="t" o:hr="t" fillcolor="#a0a0a0" stroked="f"/>
+          <v:rect id="_x0000_i1028" style="width:0;height:1.5pt" o:hralign="center" o:hrstd="t" o:hr="t" fillcolor="#a0a0a0" stroked="f"/>
         </w:pict>
       </w:r>
     </w:p>
@@ -2830,56 +2588,51 @@
         <w:t>小時都隨傳隨到，不想讓它睡覺，有一個免費的「作弊方法」：使用網站監控服務（如</w:t>
       </w:r>
       <w:r>
+        <w:t xml:space="preserve"> UptimeRobot</w:t>
+      </w:r>
+      <w:r>
+        <w:t>）。</w:t>
+      </w:r>
+    </w:p>
+    <w:p>
+      <w:r>
+        <w:t>原理很簡單：找一個外部服務，每隔</w:t>
+      </w:r>
+      <w:r>
+        <w:t xml:space="preserve"> 10 </w:t>
+      </w:r>
+      <w:r>
+        <w:t>分鐘</w:t>
+      </w:r>
+      <w:r>
+        <w:t> </w:t>
+      </w:r>
+      <w:r>
+        <w:t>自動去戳一下您的</w:t>
+      </w:r>
+      <w:r>
+        <w:t xml:space="preserve"> Render </w:t>
+      </w:r>
+      <w:r>
+        <w:t>網址。</w:t>
+      </w:r>
+      <w:r>
+        <w:t xml:space="preserve">Render </w:t>
+      </w:r>
+      <w:r>
+        <w:t>會以為「一直有人在用」，就不會讓程式睡覺了。</w:t>
+      </w:r>
+    </w:p>
+    <w:p>
+      <w:r>
+        <w:rPr>
+          <w:rFonts w:ascii="Segoe UI Emoji" w:hAnsi="Segoe UI Emoji" w:cs="Segoe UI Emoji"/>
+        </w:rPr>
+        <w:t>🛠️</w:t>
+      </w:r>
+      <w:r>
         <w:t xml:space="preserve"> </w:t>
       </w:r>
-      <w:proofErr w:type="spellStart"/>
-      <w:r>
-        <w:t>UptimeRobot</w:t>
-      </w:r>
-      <w:proofErr w:type="spellEnd"/>
-      <w:r>
-        <w:t>）。</w:t>
-      </w:r>
-    </w:p>
-    <w:p>
-      <w:r>
-        <w:t>原理很簡單：找一個外部服務，每隔</w:t>
-      </w:r>
-      <w:r>
-        <w:t xml:space="preserve"> 10 </w:t>
-      </w:r>
-      <w:r>
-        <w:t>分鐘</w:t>
-      </w:r>
-      <w:r>
-        <w:t> </w:t>
-      </w:r>
-      <w:r>
-        <w:t>自動去戳一下您的</w:t>
-      </w:r>
-      <w:r>
-        <w:t xml:space="preserve"> Render </w:t>
-      </w:r>
-      <w:r>
-        <w:t>網址。</w:t>
-      </w:r>
-      <w:r>
-        <w:t xml:space="preserve">Render </w:t>
-      </w:r>
-      <w:r>
-        <w:t>會以為「一直有人在用」，就不會讓程式睡覺了。</w:t>
-      </w:r>
-    </w:p>
-    <w:p>
-      <w:r>
-        <w:rPr>
-          <w:rFonts w:ascii="Segoe UI Emoji" w:hAnsi="Segoe UI Emoji" w:cs="Segoe UI Emoji"/>
-        </w:rPr>
-        <w:t>🛠️</w:t>
-      </w:r>
-      <w:r>
-        <w:t xml:space="preserve"> </w:t>
-      </w:r>
       <w:r>
         <w:t>實作步驟</w:t>
       </w:r>
@@ -2890,15 +2643,7 @@
         <w:t>推薦</w:t>
       </w:r>
       <w:r>
-        <w:t xml:space="preserve"> </w:t>
-      </w:r>
-      <w:proofErr w:type="spellStart"/>
-      <w:r>
-        <w:t>UptimeRobot</w:t>
-      </w:r>
-      <w:proofErr w:type="spellEnd"/>
-      <w:r>
-        <w:t>)</w:t>
+        <w:t xml:space="preserve"> UptimeRobot)</w:t>
       </w:r>
       <w:r>
         <w:t>：</w:t>
@@ -2917,26 +2662,14 @@
       <w:r>
         <w:t> </w:t>
       </w:r>
-      <w:proofErr w:type="spellStart"/>
-      <w:r>
-        <w:fldChar w:fldCharType="begin"/>
-      </w:r>
-      <w:r>
-        <w:instrText>HYPERLINK "https://uptimerobot.com/" \t "_blank"</w:instrText>
-      </w:r>
-      <w:r>
-        <w:fldChar w:fldCharType="separate"/>
-      </w:r>
-      <w:r>
-        <w:rPr>
-          <w:rStyle w:val="ae"/>
-        </w:rPr>
-        <w:t>UptimeRobot</w:t>
-      </w:r>
-      <w:proofErr w:type="spellEnd"/>
-      <w:r>
-        <w:fldChar w:fldCharType="end"/>
-      </w:r>
+      <w:hyperlink r:id="rId7" w:tgtFrame="_blank" w:history="1">
+        <w:r>
+          <w:rPr>
+            <w:rStyle w:val="ae"/>
+          </w:rPr>
+          <w:t>UptimeRobot</w:t>
+        </w:r>
+      </w:hyperlink>
       <w:r>
         <w:t> </w:t>
       </w:r>
@@ -3122,50 +2855,271 @@
         <w:t>這樣</w:t>
       </w:r>
       <w:r>
+        <w:t xml:space="preserve"> UptimeRobot </w:t>
+      </w:r>
+      <w:r>
+        <w:t>就會充當那個「每</w:t>
+      </w:r>
+      <w:r>
+        <w:t xml:space="preserve"> 10 </w:t>
+      </w:r>
+      <w:r>
+        <w:t>分鐘叫醒程式」的鬧鐘，您的</w:t>
+      </w:r>
+      <w:r>
+        <w:t xml:space="preserve"> LINE Bot </w:t>
+      </w:r>
+      <w:r>
+        <w:t>就會變成</w:t>
+      </w:r>
+      <w:r>
+        <w:t xml:space="preserve"> 24 </w:t>
+      </w:r>
+      <w:r>
+        <w:t>小時不打烊的狀態囉！</w:t>
+      </w:r>
+      <w:r>
         <w:t xml:space="preserve"> </w:t>
       </w:r>
-      <w:proofErr w:type="spellStart"/>
-      <w:r>
-        <w:t>UptimeRobot</w:t>
-      </w:r>
-      <w:proofErr w:type="spellEnd"/>
+      <w:r>
+        <w:rPr>
+          <w:rFonts w:ascii="Segoe UI Emoji" w:hAnsi="Segoe UI Emoji" w:cs="Segoe UI Emoji"/>
+        </w:rPr>
+        <w:t>🚀</w:t>
+      </w:r>
+    </w:p>
+    <w:p>
+      <w:pPr>
+        <w:rPr>
+          <w:b/>
+          <w:bCs/>
+        </w:rPr>
+      </w:pPr>
+    </w:p>
+    <w:p>
+      <w:pPr>
+        <w:rPr>
+          <w:b/>
+          <w:bCs/>
+        </w:rPr>
+      </w:pPr>
+    </w:p>
+    <w:p>
+      <w:pPr>
+        <w:rPr>
+          <w:rFonts w:hint="eastAsia"/>
+          <w:b/>
+          <w:bCs/>
+        </w:rPr>
+      </w:pPr>
+      <w:r>
+        <w:rPr>
+          <w:rFonts w:hint="eastAsia"/>
+          <w:b/>
+          <w:bCs/>
+        </w:rPr>
+        <w:t xml:space="preserve">Gemini flash </w:t>
+      </w:r>
+      <w:r>
+        <w:rPr>
+          <w:rFonts w:hint="eastAsia"/>
+          <w:b/>
+          <w:bCs/>
+        </w:rPr>
+        <w:t>模型板本配適問題</w:t>
+      </w:r>
+      <w:r>
+        <w:rPr>
+          <w:rFonts w:hint="eastAsia"/>
+          <w:b/>
+          <w:bCs/>
+        </w:rPr>
+        <w:t>:  (</w:t>
+      </w:r>
+      <w:r>
+        <w:rPr>
+          <w:rFonts w:hint="eastAsia"/>
+          <w:b/>
+          <w:bCs/>
+        </w:rPr>
+        <w:t>本機與</w:t>
+      </w:r>
+      <w:r>
+        <w:rPr>
+          <w:rFonts w:hint="eastAsia"/>
+          <w:b/>
+          <w:bCs/>
+        </w:rPr>
+        <w:t>renderer</w:t>
+      </w:r>
+      <w:r>
+        <w:rPr>
+          <w:rFonts w:hint="eastAsia"/>
+          <w:b/>
+          <w:bCs/>
+        </w:rPr>
+        <w:t>環境版本不同</w:t>
+      </w:r>
+      <w:r>
+        <w:rPr>
+          <w:rFonts w:hint="eastAsia"/>
+          <w:b/>
+          <w:bCs/>
+        </w:rPr>
+        <w:t>)</w:t>
+      </w:r>
+      <w:r>
+        <w:rPr>
+          <w:rFonts w:hint="eastAsia"/>
+          <w:b/>
+          <w:bCs/>
+        </w:rPr>
+        <w:t xml:space="preserve">: try and error </w:t>
+      </w:r>
+      <w:r>
+        <w:rPr>
+          <w:rFonts w:hint="eastAsia"/>
+          <w:b/>
+          <w:bCs/>
+        </w:rPr>
+        <w:t>找出可用的模型</w:t>
+      </w:r>
+    </w:p>
+    <w:p>
+      <w:pPr>
+        <w:rPr>
+          <w:b/>
+          <w:bCs/>
+        </w:rPr>
+      </w:pPr>
+    </w:p>
+    <w:p>
+      <w:r>
+        <w:rPr>
+          <w:rFonts w:hint="eastAsia"/>
+          <w:b/>
+          <w:bCs/>
+        </w:rPr>
+        <w:t xml:space="preserve">CWA </w:t>
+      </w:r>
+      <w:r>
+        <w:rPr>
+          <w:rFonts w:hint="eastAsia"/>
+          <w:b/>
+          <w:bCs/>
+        </w:rPr>
+        <w:t>部署到</w:t>
+      </w:r>
+      <w:r>
+        <w:rPr>
+          <w:rFonts w:hint="eastAsia"/>
+          <w:b/>
+          <w:bCs/>
+        </w:rPr>
+        <w:t xml:space="preserve">render </w:t>
+      </w:r>
+      <w:r>
+        <w:rPr>
+          <w:rFonts w:hint="eastAsia"/>
+          <w:b/>
+          <w:bCs/>
+        </w:rPr>
+        <w:t>後不工作</w:t>
+      </w:r>
+      <w:r>
+        <w:rPr>
+          <w:rFonts w:hint="eastAsia"/>
+          <w:b/>
+          <w:bCs/>
+        </w:rPr>
+        <w:t xml:space="preserve">: </w:t>
+      </w:r>
+      <w:r>
+        <w:rPr>
+          <w:b/>
+          <w:bCs/>
+        </w:rPr>
+        <w:br/>
+      </w:r>
+      <w:r>
+        <w:t>不是您的</w:t>
+      </w:r>
+      <w:r>
+        <w:t xml:space="preserve"> Key </w:t>
+      </w:r>
+      <w:r>
+        <w:t>錯了，也不是程式寫錯了，而是</w:t>
+      </w:r>
       <w:r>
         <w:t xml:space="preserve"> </w:t>
       </w:r>
       <w:r>
-        <w:t>就會充當那個「每</w:t>
-      </w:r>
-      <w:r>
-        <w:t xml:space="preserve"> 10 </w:t>
-      </w:r>
-      <w:r>
-        <w:t>分鐘叫醒程式」的鬧鐘，您的</w:t>
-      </w:r>
-      <w:r>
-        <w:t xml:space="preserve"> LINE Bot </w:t>
-      </w:r>
-      <w:r>
-        <w:t>就會變成</w:t>
-      </w:r>
-      <w:r>
-        <w:t xml:space="preserve"> 24 </w:t>
-      </w:r>
-      <w:r>
-        <w:t>小時不打烊的狀態囉！</w:t>
+        <w:t>氣象局</w:t>
+      </w:r>
+      <w:r>
+        <w:t xml:space="preserve"> (CWA) </w:t>
+      </w:r>
+      <w:r>
+        <w:t>的網站安全憑證</w:t>
+      </w:r>
+      <w:r>
+        <w:t xml:space="preserve"> (SSL Certificate) </w:t>
+      </w:r>
+      <w:r>
+        <w:t>寫得不夠標準，被</w:t>
+      </w:r>
+      <w:r>
+        <w:t xml:space="preserve"> Render </w:t>
+      </w:r>
+      <w:r>
+        <w:t>嚴格的</w:t>
+      </w:r>
+      <w:r>
+        <w:t xml:space="preserve"> Python 3.13 </w:t>
+      </w:r>
+      <w:r>
+        <w:t>環境</w:t>
       </w:r>
       <w:r>
         <w:t xml:space="preserve"> </w:t>
       </w:r>
       <w:r>
-        <w:rPr>
-          <w:rFonts w:ascii="Segoe UI Emoji" w:hAnsi="Segoe UI Emoji" w:cs="Segoe UI Emoji"/>
-        </w:rPr>
-        <w:t>🚀</w:t>
-      </w:r>
-    </w:p>
-    <w:p>
-      <w:pPr>
-        <w:rPr>
+        <w:t>「拒絕連線」</w:t>
+      </w:r>
+      <w:r>
+        <w:t xml:space="preserve"> </w:t>
+      </w:r>
+      <w:r>
+        <w:t>了。</w:t>
+      </w:r>
+    </w:p>
+    <w:p>
+      <w:r>
+        <w:t>這在政府或舊式網站</w:t>
+      </w:r>
+      <w:r>
+        <w:t xml:space="preserve"> API </w:t>
+      </w:r>
+      <w:r>
+        <w:t>非常常見。</w:t>
+      </w:r>
+      <w:r>
+        <w:t xml:space="preserve">Render </w:t>
+      </w:r>
+      <w:r>
+        <w:t>就像一個嚴格的保全，覺得氣象局的證件（憑證）缺了防偽標籤（</w:t>
+      </w:r>
+      <w:r>
+        <w:t>Subject Key Identifier</w:t>
+      </w:r>
+      <w:r>
+        <w:t>），所以不讓它進來。</w:t>
+      </w:r>
+    </w:p>
+    <w:p>
+      <w:pPr>
+        <w:rPr>
+          <w:rFonts w:hint="eastAsia"/>
           <w:b/>
           <w:bCs/>
         </w:rPr>
@@ -5253,6 +5207,17 @@
       <w:shd w:val="clear" w:color="auto" w:fill="E1DFDD"/>
     </w:rPr>
   </w:style>
+  <w:style w:type="paragraph" w:styleId="Web">
+    <w:name w:val="Normal (Web)"/>
+    <w:basedOn w:val="a"/>
+    <w:uiPriority w:val="99"/>
+    <w:semiHidden/>
+    <w:unhideWhenUsed/>
+    <w:rsid w:val="00023793"/>
+    <w:rPr>
+      <w:rFonts w:ascii="Times New Roman" w:hAnsi="Times New Roman" w:cs="Times New Roman"/>
+    </w:rPr>
+  </w:style>
 </w:styles>
 </file>
 

</xml_diff>